<commit_message>
Add login UCD to final document
</commit_message>
<xml_diff>
--- a/Project/Final document/COFFEE SHOP.docx
+++ b/Project/Final document/COFFEE SHOP.docx
@@ -1734,17 +1734,6 @@
               <w:t>System send the data to barista.</w:t>
             </w:r>
           </w:p>
-          <w:p>
-            <w:pPr>
-              <w:ind w:left="360"/>
-              <w:jc w:val="both"/>
-              <w:rPr>
-                <w:rFonts w:asciiTheme="majorHAnsi" w:hAnsiTheme="majorHAnsi" w:cstheme="majorHAnsi"/>
-                <w:sz w:val="24"/>
-                <w:szCs w:val="24"/>
-              </w:rPr>
-            </w:pPr>
-          </w:p>
         </w:tc>
       </w:tr>
       <w:tr>
@@ -2010,6 +1999,21 @@
           <w:szCs w:val="32"/>
         </w:rPr>
       </w:pPr>
+    </w:p>
+    <w:p>
+      <w:pPr>
+        <w:spacing w:after="0"/>
+        <w:jc w:val="center"/>
+        <w:rPr>
+          <w:rFonts w:asciiTheme="majorHAnsi" w:hAnsiTheme="majorHAnsi" w:cstheme="majorHAnsi"/>
+          <w:b/>
+          <w:bCs/>
+          <w:sz w:val="32"/>
+          <w:szCs w:val="32"/>
+        </w:rPr>
+      </w:pPr>
+      <w:bookmarkStart w:id="0" w:name="_GoBack"/>
+      <w:bookmarkEnd w:id="0"/>
     </w:p>
     <w:p>
       <w:pPr>
@@ -3314,8 +3318,6 @@
                 <w:szCs w:val="32"/>
               </w:rPr>
             </w:pPr>
-            <w:bookmarkStart w:id="0" w:name="_GoBack"/>
-            <w:bookmarkEnd w:id="0"/>
           </w:p>
           <w:p>
             <w:pPr>
@@ -3386,15 +3388,6 @@
           </w:p>
           <w:p>
             <w:pPr>
-              <w:rPr>
-                <w:rFonts w:asciiTheme="majorHAnsi" w:hAnsiTheme="majorHAnsi" w:cstheme="majorHAnsi"/>
-                <w:sz w:val="24"/>
-                <w:szCs w:val="32"/>
-              </w:rPr>
-            </w:pPr>
-          </w:p>
-          <w:p>
-            <w:pPr>
               <w:pStyle w:val="a4"/>
               <w:numPr>
                 <w:ilvl w:val="0"/>
@@ -4416,6 +4409,1485 @@
         </w:rPr>
       </w:pPr>
     </w:p>
+    <w:p>
+      <w:pPr>
+        <w:spacing w:after="0"/>
+        <w:rPr>
+          <w:rFonts w:asciiTheme="majorHAnsi" w:hAnsiTheme="majorHAnsi" w:cstheme="majorHAnsi"/>
+          <w:b/>
+          <w:bCs/>
+          <w:sz w:val="32"/>
+          <w:szCs w:val="32"/>
+        </w:rPr>
+      </w:pPr>
+      <w:r>
+        <w:rPr>
+          <w:rFonts w:asciiTheme="majorHAnsi" w:hAnsiTheme="majorHAnsi" w:cstheme="majorHAnsi"/>
+          <w:b/>
+          <w:bCs/>
+          <w:sz w:val="32"/>
+          <w:szCs w:val="32"/>
+        </w:rPr>
+        <w:t>Use Case 3: Login</w:t>
+      </w:r>
+    </w:p>
+    <w:tbl>
+      <w:tblPr>
+        <w:tblStyle w:val="a3"/>
+        <w:tblW w:w="5000" w:type="pct"/>
+        <w:tblLook w:val="04A0" w:firstRow="1" w:lastRow="0" w:firstColumn="1" w:lastColumn="0" w:noHBand="0" w:noVBand="1"/>
+      </w:tblPr>
+      <w:tblGrid>
+        <w:gridCol w:w="1731"/>
+        <w:gridCol w:w="1013"/>
+        <w:gridCol w:w="2110"/>
+        <w:gridCol w:w="1998"/>
+        <w:gridCol w:w="2164"/>
+      </w:tblGrid>
+      <w:tr>
+        <w:tc>
+          <w:tcPr>
+            <w:tcW w:w="960" w:type="pct"/>
+            <w:shd w:val="clear" w:color="auto" w:fill="E7E6E6" w:themeFill="background2"/>
+          </w:tcPr>
+          <w:p>
+            <w:pPr>
+              <w:jc w:val="center"/>
+              <w:rPr>
+                <w:rFonts w:asciiTheme="majorHAnsi" w:hAnsiTheme="majorHAnsi" w:cstheme="majorHAnsi"/>
+                <w:sz w:val="24"/>
+                <w:szCs w:val="24"/>
+              </w:rPr>
+            </w:pPr>
+            <w:r>
+              <w:rPr>
+                <w:rFonts w:asciiTheme="majorHAnsi" w:hAnsiTheme="majorHAnsi" w:cstheme="majorHAnsi"/>
+                <w:sz w:val="24"/>
+                <w:szCs w:val="24"/>
+              </w:rPr>
+              <w:t>Use Case ID</w:t>
+            </w:r>
+          </w:p>
+        </w:tc>
+        <w:tc>
+          <w:tcPr>
+            <w:tcW w:w="4040" w:type="pct"/>
+            <w:gridSpan w:val="4"/>
+          </w:tcPr>
+          <w:p>
+            <w:pPr>
+              <w:rPr>
+                <w:rFonts w:asciiTheme="majorHAnsi" w:hAnsiTheme="majorHAnsi" w:cstheme="majorHAnsi"/>
+                <w:sz w:val="24"/>
+                <w:szCs w:val="24"/>
+              </w:rPr>
+            </w:pPr>
+            <w:r>
+              <w:rPr>
+                <w:rFonts w:asciiTheme="majorHAnsi" w:hAnsiTheme="majorHAnsi" w:cstheme="majorHAnsi"/>
+                <w:sz w:val="24"/>
+                <w:szCs w:val="24"/>
+              </w:rPr>
+              <w:t>US-003</w:t>
+            </w:r>
+          </w:p>
+        </w:tc>
+      </w:tr>
+      <w:tr>
+        <w:tc>
+          <w:tcPr>
+            <w:tcW w:w="960" w:type="pct"/>
+            <w:shd w:val="clear" w:color="auto" w:fill="E7E6E6" w:themeFill="background2"/>
+          </w:tcPr>
+          <w:p>
+            <w:pPr>
+              <w:jc w:val="center"/>
+              <w:rPr>
+                <w:rFonts w:asciiTheme="majorHAnsi" w:hAnsiTheme="majorHAnsi" w:cstheme="majorHAnsi"/>
+                <w:sz w:val="24"/>
+                <w:szCs w:val="24"/>
+              </w:rPr>
+            </w:pPr>
+            <w:r>
+              <w:rPr>
+                <w:rFonts w:asciiTheme="majorHAnsi" w:hAnsiTheme="majorHAnsi" w:cstheme="majorHAnsi"/>
+                <w:sz w:val="24"/>
+                <w:szCs w:val="24"/>
+              </w:rPr>
+              <w:t>Use Case Name</w:t>
+            </w:r>
+          </w:p>
+        </w:tc>
+        <w:tc>
+          <w:tcPr>
+            <w:tcW w:w="4040" w:type="pct"/>
+            <w:gridSpan w:val="4"/>
+          </w:tcPr>
+          <w:p>
+            <w:pPr>
+              <w:rPr>
+                <w:rFonts w:asciiTheme="majorHAnsi" w:hAnsiTheme="majorHAnsi" w:cstheme="majorHAnsi"/>
+                <w:sz w:val="24"/>
+                <w:szCs w:val="24"/>
+              </w:rPr>
+            </w:pPr>
+            <w:r>
+              <w:rPr>
+                <w:rFonts w:asciiTheme="majorHAnsi" w:hAnsiTheme="majorHAnsi" w:cstheme="majorHAnsi"/>
+                <w:sz w:val="24"/>
+                <w:szCs w:val="24"/>
+              </w:rPr>
+              <w:t>Login</w:t>
+            </w:r>
+          </w:p>
+        </w:tc>
+      </w:tr>
+      <w:tr>
+        <w:tc>
+          <w:tcPr>
+            <w:tcW w:w="960" w:type="pct"/>
+            <w:shd w:val="clear" w:color="auto" w:fill="E7E6E6" w:themeFill="background2"/>
+          </w:tcPr>
+          <w:p>
+            <w:pPr>
+              <w:jc w:val="center"/>
+              <w:rPr>
+                <w:rFonts w:asciiTheme="majorHAnsi" w:hAnsiTheme="majorHAnsi" w:cstheme="majorHAnsi"/>
+                <w:sz w:val="24"/>
+                <w:szCs w:val="24"/>
+              </w:rPr>
+            </w:pPr>
+            <w:r>
+              <w:rPr>
+                <w:rFonts w:asciiTheme="majorHAnsi" w:hAnsiTheme="majorHAnsi" w:cstheme="majorHAnsi"/>
+                <w:sz w:val="24"/>
+                <w:szCs w:val="24"/>
+              </w:rPr>
+              <w:t>Created By</w:t>
+            </w:r>
+          </w:p>
+        </w:tc>
+        <w:tc>
+          <w:tcPr>
+            <w:tcW w:w="1732" w:type="pct"/>
+            <w:gridSpan w:val="2"/>
+          </w:tcPr>
+          <w:p>
+            <w:pPr>
+              <w:rPr>
+                <w:rFonts w:asciiTheme="majorHAnsi" w:hAnsiTheme="majorHAnsi" w:cstheme="majorHAnsi"/>
+                <w:sz w:val="24"/>
+                <w:szCs w:val="24"/>
+              </w:rPr>
+            </w:pPr>
+            <w:r>
+              <w:rPr>
+                <w:rFonts w:asciiTheme="majorHAnsi" w:hAnsiTheme="majorHAnsi" w:cstheme="majorHAnsi"/>
+                <w:sz w:val="24"/>
+                <w:szCs w:val="24"/>
+              </w:rPr>
+              <w:t>Phornthep Chooleat</w:t>
+            </w:r>
+          </w:p>
+        </w:tc>
+        <w:tc>
+          <w:tcPr>
+            <w:tcW w:w="1107" w:type="pct"/>
+            <w:shd w:val="clear" w:color="auto" w:fill="E7E6E6" w:themeFill="background2"/>
+          </w:tcPr>
+          <w:p>
+            <w:pPr>
+              <w:jc w:val="center"/>
+              <w:rPr>
+                <w:rFonts w:asciiTheme="majorHAnsi" w:hAnsiTheme="majorHAnsi" w:cstheme="majorHAnsi"/>
+                <w:sz w:val="24"/>
+                <w:szCs w:val="24"/>
+              </w:rPr>
+            </w:pPr>
+            <w:r>
+              <w:rPr>
+                <w:rFonts w:asciiTheme="majorHAnsi" w:hAnsiTheme="majorHAnsi" w:cstheme="majorHAnsi"/>
+                <w:sz w:val="24"/>
+                <w:szCs w:val="24"/>
+              </w:rPr>
+              <w:t>Last Update By</w:t>
+            </w:r>
+          </w:p>
+        </w:tc>
+        <w:tc>
+          <w:tcPr>
+            <w:tcW w:w="1200" w:type="pct"/>
+          </w:tcPr>
+          <w:p>
+            <w:pPr>
+              <w:jc w:val="center"/>
+              <w:rPr>
+                <w:rFonts w:asciiTheme="majorHAnsi" w:hAnsiTheme="majorHAnsi" w:cstheme="majorHAnsi"/>
+                <w:sz w:val="24"/>
+                <w:szCs w:val="24"/>
+              </w:rPr>
+            </w:pPr>
+            <w:r>
+              <w:rPr>
+                <w:rFonts w:asciiTheme="majorHAnsi" w:hAnsiTheme="majorHAnsi" w:cstheme="majorHAnsi"/>
+                <w:sz w:val="24"/>
+                <w:szCs w:val="24"/>
+              </w:rPr>
+              <w:t>Phornthep Chooleat</w:t>
+            </w:r>
+          </w:p>
+        </w:tc>
+      </w:tr>
+      <w:tr>
+        <w:tc>
+          <w:tcPr>
+            <w:tcW w:w="960" w:type="pct"/>
+            <w:shd w:val="clear" w:color="auto" w:fill="E7E6E6" w:themeFill="background2"/>
+          </w:tcPr>
+          <w:p>
+            <w:pPr>
+              <w:jc w:val="center"/>
+              <w:rPr>
+                <w:rFonts w:asciiTheme="majorHAnsi" w:hAnsiTheme="majorHAnsi" w:cstheme="majorHAnsi"/>
+                <w:sz w:val="24"/>
+                <w:szCs w:val="24"/>
+              </w:rPr>
+            </w:pPr>
+            <w:r>
+              <w:rPr>
+                <w:rFonts w:asciiTheme="majorHAnsi" w:hAnsiTheme="majorHAnsi" w:cstheme="majorHAnsi"/>
+                <w:sz w:val="24"/>
+                <w:szCs w:val="24"/>
+              </w:rPr>
+              <w:t>Date Created</w:t>
+            </w:r>
+          </w:p>
+        </w:tc>
+        <w:tc>
+          <w:tcPr>
+            <w:tcW w:w="1732" w:type="pct"/>
+            <w:gridSpan w:val="2"/>
+          </w:tcPr>
+          <w:p>
+            <w:pPr>
+              <w:rPr>
+                <w:rFonts w:asciiTheme="majorHAnsi" w:hAnsiTheme="majorHAnsi" w:cstheme="majorHAnsi"/>
+                <w:sz w:val="24"/>
+                <w:szCs w:val="24"/>
+              </w:rPr>
+            </w:pPr>
+            <w:r>
+              <w:rPr>
+                <w:rFonts w:asciiTheme="majorHAnsi" w:hAnsiTheme="majorHAnsi" w:cstheme="majorHAnsi"/>
+                <w:sz w:val="24"/>
+                <w:szCs w:val="24"/>
+              </w:rPr>
+              <w:t>23/04/2017</w:t>
+            </w:r>
+          </w:p>
+        </w:tc>
+        <w:tc>
+          <w:tcPr>
+            <w:tcW w:w="1107" w:type="pct"/>
+            <w:shd w:val="clear" w:color="auto" w:fill="E7E6E6" w:themeFill="background2"/>
+          </w:tcPr>
+          <w:p>
+            <w:pPr>
+              <w:jc w:val="center"/>
+              <w:rPr>
+                <w:rFonts w:asciiTheme="majorHAnsi" w:hAnsiTheme="majorHAnsi" w:cstheme="majorHAnsi"/>
+                <w:sz w:val="24"/>
+                <w:szCs w:val="24"/>
+              </w:rPr>
+            </w:pPr>
+            <w:r>
+              <w:rPr>
+                <w:rFonts w:asciiTheme="majorHAnsi" w:hAnsiTheme="majorHAnsi" w:cstheme="majorHAnsi"/>
+                <w:sz w:val="24"/>
+                <w:szCs w:val="24"/>
+              </w:rPr>
+              <w:t>Last Revision Date</w:t>
+            </w:r>
+          </w:p>
+        </w:tc>
+        <w:tc>
+          <w:tcPr>
+            <w:tcW w:w="1200" w:type="pct"/>
+          </w:tcPr>
+          <w:p>
+            <w:pPr>
+              <w:jc w:val="center"/>
+              <w:rPr>
+                <w:rFonts w:asciiTheme="majorHAnsi" w:hAnsiTheme="majorHAnsi" w:cstheme="majorHAnsi"/>
+                <w:sz w:val="24"/>
+                <w:szCs w:val="24"/>
+              </w:rPr>
+            </w:pPr>
+          </w:p>
+        </w:tc>
+      </w:tr>
+      <w:tr>
+        <w:tc>
+          <w:tcPr>
+            <w:tcW w:w="960" w:type="pct"/>
+            <w:shd w:val="clear" w:color="auto" w:fill="E7E6E6" w:themeFill="background2"/>
+          </w:tcPr>
+          <w:p>
+            <w:pPr>
+              <w:jc w:val="center"/>
+              <w:rPr>
+                <w:rFonts w:asciiTheme="majorHAnsi" w:hAnsiTheme="majorHAnsi" w:cstheme="majorHAnsi"/>
+                <w:sz w:val="24"/>
+                <w:szCs w:val="24"/>
+              </w:rPr>
+            </w:pPr>
+            <w:r>
+              <w:rPr>
+                <w:rFonts w:asciiTheme="majorHAnsi" w:hAnsiTheme="majorHAnsi" w:cstheme="majorHAnsi"/>
+                <w:sz w:val="24"/>
+                <w:szCs w:val="24"/>
+              </w:rPr>
+              <w:t>Actors</w:t>
+            </w:r>
+          </w:p>
+        </w:tc>
+        <w:tc>
+          <w:tcPr>
+            <w:tcW w:w="4040" w:type="pct"/>
+            <w:gridSpan w:val="4"/>
+          </w:tcPr>
+          <w:p>
+            <w:pPr>
+              <w:rPr>
+                <w:rFonts w:asciiTheme="majorHAnsi" w:hAnsiTheme="majorHAnsi" w:cstheme="majorHAnsi"/>
+                <w:sz w:val="24"/>
+                <w:szCs w:val="24"/>
+              </w:rPr>
+            </w:pPr>
+            <w:r>
+              <w:rPr>
+                <w:rFonts w:asciiTheme="majorHAnsi" w:hAnsiTheme="majorHAnsi" w:cstheme="majorHAnsi"/>
+                <w:sz w:val="24"/>
+                <w:szCs w:val="24"/>
+              </w:rPr>
+              <w:t>Owner, Cashier and Barista.</w:t>
+            </w:r>
+          </w:p>
+        </w:tc>
+      </w:tr>
+      <w:tr>
+        <w:tc>
+          <w:tcPr>
+            <w:tcW w:w="960" w:type="pct"/>
+            <w:shd w:val="clear" w:color="auto" w:fill="E7E6E6" w:themeFill="background2"/>
+          </w:tcPr>
+          <w:p>
+            <w:pPr>
+              <w:jc w:val="center"/>
+              <w:rPr>
+                <w:rFonts w:asciiTheme="majorHAnsi" w:hAnsiTheme="majorHAnsi" w:cstheme="majorHAnsi"/>
+                <w:sz w:val="24"/>
+                <w:szCs w:val="24"/>
+              </w:rPr>
+            </w:pPr>
+            <w:r>
+              <w:rPr>
+                <w:rFonts w:asciiTheme="majorHAnsi" w:hAnsiTheme="majorHAnsi" w:cstheme="majorHAnsi"/>
+                <w:sz w:val="24"/>
+                <w:szCs w:val="24"/>
+              </w:rPr>
+              <w:t>Description</w:t>
+            </w:r>
+          </w:p>
+        </w:tc>
+        <w:tc>
+          <w:tcPr>
+            <w:tcW w:w="4040" w:type="pct"/>
+            <w:gridSpan w:val="4"/>
+          </w:tcPr>
+          <w:p>
+            <w:pPr>
+              <w:rPr>
+                <w:rFonts w:asciiTheme="majorHAnsi" w:hAnsiTheme="majorHAnsi" w:cstheme="majorHAnsi"/>
+                <w:sz w:val="24"/>
+                <w:szCs w:val="24"/>
+              </w:rPr>
+            </w:pPr>
+            <w:r>
+              <w:rPr>
+                <w:rFonts w:asciiTheme="majorHAnsi" w:hAnsiTheme="majorHAnsi" w:cstheme="majorHAnsi"/>
+                <w:sz w:val="24"/>
+                <w:szCs w:val="24"/>
+              </w:rPr>
+              <w:t>Login to the system to use the system.</w:t>
+            </w:r>
+          </w:p>
+        </w:tc>
+      </w:tr>
+      <w:tr>
+        <w:tc>
+          <w:tcPr>
+            <w:tcW w:w="960" w:type="pct"/>
+            <w:shd w:val="clear" w:color="auto" w:fill="E7E6E6" w:themeFill="background2"/>
+          </w:tcPr>
+          <w:p>
+            <w:pPr>
+              <w:jc w:val="center"/>
+              <w:rPr>
+                <w:rFonts w:asciiTheme="majorHAnsi" w:hAnsiTheme="majorHAnsi" w:cstheme="majorHAnsi"/>
+                <w:sz w:val="24"/>
+                <w:szCs w:val="24"/>
+              </w:rPr>
+            </w:pPr>
+            <w:r>
+              <w:rPr>
+                <w:rFonts w:asciiTheme="majorHAnsi" w:hAnsiTheme="majorHAnsi" w:cstheme="majorHAnsi"/>
+                <w:sz w:val="24"/>
+                <w:szCs w:val="24"/>
+              </w:rPr>
+              <w:t>Trigger</w:t>
+            </w:r>
+          </w:p>
+        </w:tc>
+        <w:tc>
+          <w:tcPr>
+            <w:tcW w:w="4040" w:type="pct"/>
+            <w:gridSpan w:val="4"/>
+          </w:tcPr>
+          <w:p>
+            <w:pPr>
+              <w:rPr>
+                <w:rFonts w:asciiTheme="majorHAnsi" w:hAnsiTheme="majorHAnsi" w:cstheme="majorHAnsi"/>
+                <w:sz w:val="24"/>
+                <w:szCs w:val="24"/>
+              </w:rPr>
+            </w:pPr>
+            <w:r>
+              <w:rPr>
+                <w:rFonts w:asciiTheme="majorHAnsi" w:hAnsiTheme="majorHAnsi" w:cstheme="majorHAnsi"/>
+                <w:sz w:val="24"/>
+                <w:szCs w:val="24"/>
+              </w:rPr>
+              <w:t>User click login button.</w:t>
+            </w:r>
+          </w:p>
+        </w:tc>
+      </w:tr>
+      <w:tr>
+        <w:tc>
+          <w:tcPr>
+            <w:tcW w:w="960" w:type="pct"/>
+            <w:shd w:val="clear" w:color="auto" w:fill="E7E6E6" w:themeFill="background2"/>
+          </w:tcPr>
+          <w:p>
+            <w:pPr>
+              <w:jc w:val="center"/>
+              <w:rPr>
+                <w:rFonts w:asciiTheme="majorHAnsi" w:hAnsiTheme="majorHAnsi" w:cstheme="majorHAnsi"/>
+                <w:sz w:val="24"/>
+                <w:szCs w:val="24"/>
+              </w:rPr>
+            </w:pPr>
+            <w:r>
+              <w:rPr>
+                <w:rFonts w:asciiTheme="majorHAnsi" w:hAnsiTheme="majorHAnsi" w:cstheme="majorHAnsi"/>
+                <w:sz w:val="24"/>
+                <w:szCs w:val="24"/>
+              </w:rPr>
+              <w:t>Preconditions</w:t>
+            </w:r>
+          </w:p>
+        </w:tc>
+        <w:tc>
+          <w:tcPr>
+            <w:tcW w:w="4040" w:type="pct"/>
+            <w:gridSpan w:val="4"/>
+          </w:tcPr>
+          <w:p>
+            <w:pPr>
+              <w:pStyle w:val="a4"/>
+              <w:numPr>
+                <w:ilvl w:val="0"/>
+                <w:numId w:val="14"/>
+              </w:numPr>
+              <w:rPr>
+                <w:rFonts w:asciiTheme="majorHAnsi" w:hAnsiTheme="majorHAnsi" w:cstheme="majorHAnsi"/>
+                <w:sz w:val="24"/>
+                <w:szCs w:val="24"/>
+              </w:rPr>
+            </w:pPr>
+            <w:r>
+              <w:rPr>
+                <w:rFonts w:asciiTheme="majorHAnsi" w:hAnsiTheme="majorHAnsi" w:cstheme="majorHAnsi"/>
+                <w:sz w:val="24"/>
+                <w:szCs w:val="24"/>
+              </w:rPr>
+              <w:t>User want to use the system.</w:t>
+            </w:r>
+          </w:p>
+          <w:p>
+            <w:pPr>
+              <w:pStyle w:val="a4"/>
+              <w:numPr>
+                <w:ilvl w:val="0"/>
+                <w:numId w:val="14"/>
+              </w:numPr>
+              <w:rPr>
+                <w:rFonts w:asciiTheme="majorHAnsi" w:hAnsiTheme="majorHAnsi" w:cstheme="majorHAnsi"/>
+                <w:sz w:val="24"/>
+                <w:szCs w:val="24"/>
+              </w:rPr>
+            </w:pPr>
+            <w:r>
+              <w:rPr>
+                <w:rFonts w:asciiTheme="majorHAnsi" w:hAnsiTheme="majorHAnsi" w:cstheme="majorHAnsi"/>
+                <w:sz w:val="24"/>
+                <w:szCs w:val="24"/>
+              </w:rPr>
+              <w:t>User have user id and password.</w:t>
+            </w:r>
+          </w:p>
+        </w:tc>
+      </w:tr>
+      <w:tr>
+        <w:tc>
+          <w:tcPr>
+            <w:tcW w:w="5000" w:type="pct"/>
+            <w:gridSpan w:val="5"/>
+            <w:shd w:val="clear" w:color="auto" w:fill="E7E6E6" w:themeFill="background2"/>
+          </w:tcPr>
+          <w:p>
+            <w:pPr>
+              <w:jc w:val="center"/>
+              <w:rPr>
+                <w:rFonts w:asciiTheme="majorHAnsi" w:hAnsiTheme="majorHAnsi" w:cstheme="majorHAnsi"/>
+                <w:sz w:val="24"/>
+                <w:szCs w:val="24"/>
+              </w:rPr>
+            </w:pPr>
+            <w:r>
+              <w:rPr>
+                <w:rFonts w:asciiTheme="majorHAnsi" w:hAnsiTheme="majorHAnsi" w:cstheme="majorHAnsi"/>
+                <w:sz w:val="24"/>
+                <w:szCs w:val="24"/>
+              </w:rPr>
+              <w:t>Use Case Input Specification</w:t>
+            </w:r>
+          </w:p>
+        </w:tc>
+      </w:tr>
+      <w:tr>
+        <w:tc>
+          <w:tcPr>
+            <w:tcW w:w="960" w:type="pct"/>
+            <w:shd w:val="clear" w:color="auto" w:fill="E7E6E6" w:themeFill="background2"/>
+          </w:tcPr>
+          <w:p>
+            <w:pPr>
+              <w:jc w:val="center"/>
+              <w:rPr>
+                <w:rFonts w:asciiTheme="majorHAnsi" w:hAnsiTheme="majorHAnsi" w:cstheme="majorHAnsi"/>
+                <w:sz w:val="24"/>
+                <w:szCs w:val="24"/>
+              </w:rPr>
+            </w:pPr>
+            <w:r>
+              <w:rPr>
+                <w:rFonts w:asciiTheme="majorHAnsi" w:hAnsiTheme="majorHAnsi" w:cstheme="majorHAnsi"/>
+                <w:sz w:val="24"/>
+                <w:szCs w:val="24"/>
+              </w:rPr>
+              <w:t>Input</w:t>
+            </w:r>
+          </w:p>
+        </w:tc>
+        <w:tc>
+          <w:tcPr>
+            <w:tcW w:w="562" w:type="pct"/>
+            <w:shd w:val="clear" w:color="auto" w:fill="E7E6E6" w:themeFill="background2"/>
+          </w:tcPr>
+          <w:p>
+            <w:pPr>
+              <w:jc w:val="center"/>
+              <w:rPr>
+                <w:rFonts w:asciiTheme="majorHAnsi" w:hAnsiTheme="majorHAnsi" w:cstheme="majorHAnsi"/>
+                <w:sz w:val="24"/>
+                <w:szCs w:val="24"/>
+              </w:rPr>
+            </w:pPr>
+            <w:r>
+              <w:rPr>
+                <w:rFonts w:asciiTheme="majorHAnsi" w:hAnsiTheme="majorHAnsi" w:cstheme="majorHAnsi"/>
+                <w:sz w:val="24"/>
+                <w:szCs w:val="24"/>
+              </w:rPr>
+              <w:t>type</w:t>
+            </w:r>
+          </w:p>
+        </w:tc>
+        <w:tc>
+          <w:tcPr>
+            <w:tcW w:w="2278" w:type="pct"/>
+            <w:gridSpan w:val="2"/>
+            <w:shd w:val="clear" w:color="auto" w:fill="E7E6E6" w:themeFill="background2"/>
+          </w:tcPr>
+          <w:p>
+            <w:pPr>
+              <w:jc w:val="center"/>
+              <w:rPr>
+                <w:rFonts w:asciiTheme="majorHAnsi" w:hAnsiTheme="majorHAnsi" w:cstheme="majorHAnsi"/>
+                <w:sz w:val="24"/>
+                <w:szCs w:val="24"/>
+              </w:rPr>
+            </w:pPr>
+            <w:r>
+              <w:rPr>
+                <w:rFonts w:asciiTheme="majorHAnsi" w:hAnsiTheme="majorHAnsi" w:cstheme="majorHAnsi"/>
+                <w:sz w:val="24"/>
+                <w:szCs w:val="24"/>
+              </w:rPr>
+              <w:t>Constraint</w:t>
+            </w:r>
+          </w:p>
+        </w:tc>
+        <w:tc>
+          <w:tcPr>
+            <w:tcW w:w="1200" w:type="pct"/>
+            <w:shd w:val="clear" w:color="auto" w:fill="E7E6E6" w:themeFill="background2"/>
+          </w:tcPr>
+          <w:p>
+            <w:pPr>
+              <w:jc w:val="center"/>
+              <w:rPr>
+                <w:rFonts w:asciiTheme="majorHAnsi" w:hAnsiTheme="majorHAnsi" w:cstheme="majorHAnsi"/>
+                <w:sz w:val="24"/>
+                <w:szCs w:val="24"/>
+              </w:rPr>
+            </w:pPr>
+            <w:r>
+              <w:rPr>
+                <w:rFonts w:asciiTheme="majorHAnsi" w:hAnsiTheme="majorHAnsi" w:cstheme="majorHAnsi"/>
+                <w:sz w:val="24"/>
+                <w:szCs w:val="24"/>
+              </w:rPr>
+              <w:t>Example</w:t>
+            </w:r>
+          </w:p>
+        </w:tc>
+      </w:tr>
+      <w:tr>
+        <w:tc>
+          <w:tcPr>
+            <w:tcW w:w="960" w:type="pct"/>
+            <w:shd w:val="clear" w:color="auto" w:fill="FFFFFF" w:themeFill="background1"/>
+          </w:tcPr>
+          <w:p>
+            <w:pPr>
+              <w:jc w:val="center"/>
+              <w:rPr>
+                <w:rFonts w:asciiTheme="majorHAnsi" w:hAnsiTheme="majorHAnsi" w:cstheme="majorHAnsi"/>
+                <w:sz w:val="24"/>
+                <w:szCs w:val="24"/>
+              </w:rPr>
+            </w:pPr>
+            <w:proofErr w:type="spellStart"/>
+            <w:r>
+              <w:rPr>
+                <w:rFonts w:asciiTheme="majorHAnsi" w:hAnsiTheme="majorHAnsi" w:cstheme="majorHAnsi"/>
+                <w:sz w:val="24"/>
+                <w:szCs w:val="24"/>
+              </w:rPr>
+              <w:t>userId</w:t>
+            </w:r>
+            <w:proofErr w:type="spellEnd"/>
+          </w:p>
+        </w:tc>
+        <w:tc>
+          <w:tcPr>
+            <w:tcW w:w="562" w:type="pct"/>
+            <w:shd w:val="clear" w:color="auto" w:fill="FFFFFF" w:themeFill="background1"/>
+          </w:tcPr>
+          <w:p>
+            <w:pPr>
+              <w:jc w:val="center"/>
+              <w:rPr>
+                <w:rFonts w:asciiTheme="majorHAnsi" w:hAnsiTheme="majorHAnsi" w:cstheme="majorHAnsi"/>
+                <w:sz w:val="24"/>
+                <w:szCs w:val="24"/>
+              </w:rPr>
+            </w:pPr>
+            <w:r>
+              <w:rPr>
+                <w:rFonts w:asciiTheme="majorHAnsi" w:hAnsiTheme="majorHAnsi" w:cstheme="majorHAnsi"/>
+                <w:sz w:val="24"/>
+                <w:szCs w:val="24"/>
+              </w:rPr>
+              <w:t>String</w:t>
+            </w:r>
+          </w:p>
+        </w:tc>
+        <w:tc>
+          <w:tcPr>
+            <w:tcW w:w="2278" w:type="pct"/>
+            <w:gridSpan w:val="2"/>
+            <w:shd w:val="clear" w:color="auto" w:fill="FFFFFF" w:themeFill="background1"/>
+          </w:tcPr>
+          <w:p>
+            <w:pPr>
+              <w:rPr>
+                <w:rFonts w:asciiTheme="majorHAnsi" w:hAnsiTheme="majorHAnsi"/>
+                <w:sz w:val="24"/>
+                <w:szCs w:val="24"/>
+              </w:rPr>
+            </w:pPr>
+            <w:r>
+              <w:rPr>
+                <w:rFonts w:asciiTheme="majorHAnsi" w:hAnsiTheme="majorHAnsi" w:cstheme="majorHAnsi"/>
+                <w:sz w:val="24"/>
+                <w:szCs w:val="24"/>
+              </w:rPr>
+              <w:t>Using of 3 character and 2 of numerical without any symbols.</w:t>
+            </w:r>
+          </w:p>
+        </w:tc>
+        <w:tc>
+          <w:tcPr>
+            <w:tcW w:w="1200" w:type="pct"/>
+            <w:shd w:val="clear" w:color="auto" w:fill="FFFFFF" w:themeFill="background1"/>
+          </w:tcPr>
+          <w:p>
+            <w:pPr>
+              <w:rPr>
+                <w:rFonts w:asciiTheme="majorHAnsi" w:hAnsiTheme="majorHAnsi" w:cstheme="majorHAnsi"/>
+                <w:sz w:val="24"/>
+                <w:szCs w:val="24"/>
+              </w:rPr>
+            </w:pPr>
+            <w:r>
+              <w:rPr>
+                <w:rFonts w:asciiTheme="majorHAnsi" w:hAnsiTheme="majorHAnsi" w:cstheme="majorHAnsi"/>
+                <w:sz w:val="24"/>
+                <w:szCs w:val="24"/>
+              </w:rPr>
+              <w:t>Bar01, Cas01.</w:t>
+            </w:r>
+          </w:p>
+        </w:tc>
+      </w:tr>
+      <w:tr>
+        <w:tc>
+          <w:tcPr>
+            <w:tcW w:w="960" w:type="pct"/>
+            <w:shd w:val="clear" w:color="auto" w:fill="FFFFFF" w:themeFill="background1"/>
+          </w:tcPr>
+          <w:p>
+            <w:pPr>
+              <w:jc w:val="center"/>
+              <w:rPr>
+                <w:rFonts w:asciiTheme="majorHAnsi" w:hAnsiTheme="majorHAnsi" w:cstheme="majorHAnsi"/>
+                <w:sz w:val="24"/>
+                <w:szCs w:val="24"/>
+              </w:rPr>
+            </w:pPr>
+            <w:proofErr w:type="spellStart"/>
+            <w:r>
+              <w:rPr>
+                <w:rFonts w:asciiTheme="majorHAnsi" w:hAnsiTheme="majorHAnsi" w:cstheme="majorHAnsi"/>
+                <w:sz w:val="24"/>
+                <w:szCs w:val="24"/>
+              </w:rPr>
+              <w:t>userPass</w:t>
+            </w:r>
+            <w:proofErr w:type="spellEnd"/>
+          </w:p>
+        </w:tc>
+        <w:tc>
+          <w:tcPr>
+            <w:tcW w:w="562" w:type="pct"/>
+            <w:shd w:val="clear" w:color="auto" w:fill="FFFFFF" w:themeFill="background1"/>
+          </w:tcPr>
+          <w:p>
+            <w:pPr>
+              <w:jc w:val="center"/>
+              <w:rPr>
+                <w:rFonts w:asciiTheme="majorHAnsi" w:hAnsiTheme="majorHAnsi" w:cstheme="majorHAnsi"/>
+                <w:sz w:val="24"/>
+                <w:szCs w:val="24"/>
+              </w:rPr>
+            </w:pPr>
+            <w:r>
+              <w:rPr>
+                <w:rFonts w:asciiTheme="majorHAnsi" w:hAnsiTheme="majorHAnsi" w:cstheme="majorHAnsi"/>
+                <w:sz w:val="24"/>
+                <w:szCs w:val="24"/>
+              </w:rPr>
+              <w:t>String</w:t>
+            </w:r>
+          </w:p>
+        </w:tc>
+        <w:tc>
+          <w:tcPr>
+            <w:tcW w:w="2278" w:type="pct"/>
+            <w:gridSpan w:val="2"/>
+            <w:shd w:val="clear" w:color="auto" w:fill="FFFFFF" w:themeFill="background1"/>
+          </w:tcPr>
+          <w:p>
+            <w:pPr>
+              <w:rPr>
+                <w:rFonts w:asciiTheme="majorHAnsi" w:hAnsiTheme="majorHAnsi" w:cstheme="majorHAnsi"/>
+                <w:sz w:val="24"/>
+                <w:szCs w:val="24"/>
+              </w:rPr>
+            </w:pPr>
+            <w:r>
+              <w:rPr>
+                <w:rFonts w:asciiTheme="majorHAnsi" w:hAnsiTheme="majorHAnsi" w:cstheme="majorHAnsi"/>
+                <w:sz w:val="24"/>
+                <w:szCs w:val="24"/>
+              </w:rPr>
+              <w:t xml:space="preserve">Using both of alphabetic and numerical of 5 character. </w:t>
+            </w:r>
+          </w:p>
+        </w:tc>
+        <w:tc>
+          <w:tcPr>
+            <w:tcW w:w="1200" w:type="pct"/>
+            <w:shd w:val="clear" w:color="auto" w:fill="FFFFFF" w:themeFill="background1"/>
+          </w:tcPr>
+          <w:p>
+            <w:pPr>
+              <w:rPr>
+                <w:rFonts w:asciiTheme="majorHAnsi" w:hAnsiTheme="majorHAnsi" w:cstheme="majorHAnsi"/>
+                <w:sz w:val="24"/>
+                <w:szCs w:val="24"/>
+              </w:rPr>
+            </w:pPr>
+            <w:r>
+              <w:rPr>
+                <w:rFonts w:asciiTheme="majorHAnsi" w:hAnsiTheme="majorHAnsi" w:cstheme="majorHAnsi"/>
+                <w:sz w:val="24"/>
+                <w:szCs w:val="24"/>
+              </w:rPr>
+              <w:t>ase34, b23ed.</w:t>
+            </w:r>
+          </w:p>
+        </w:tc>
+      </w:tr>
+      <w:tr>
+        <w:tc>
+          <w:tcPr>
+            <w:tcW w:w="960" w:type="pct"/>
+            <w:shd w:val="clear" w:color="auto" w:fill="E7E6E6" w:themeFill="background2"/>
+          </w:tcPr>
+          <w:p>
+            <w:pPr>
+              <w:jc w:val="center"/>
+              <w:rPr>
+                <w:rFonts w:asciiTheme="majorHAnsi" w:hAnsiTheme="majorHAnsi" w:cstheme="majorHAnsi"/>
+                <w:sz w:val="24"/>
+                <w:szCs w:val="24"/>
+              </w:rPr>
+            </w:pPr>
+            <w:r>
+              <w:rPr>
+                <w:rFonts w:asciiTheme="majorHAnsi" w:hAnsiTheme="majorHAnsi" w:cstheme="majorHAnsi"/>
+                <w:sz w:val="24"/>
+                <w:szCs w:val="24"/>
+              </w:rPr>
+              <w:t>Post conditions</w:t>
+            </w:r>
+          </w:p>
+        </w:tc>
+        <w:tc>
+          <w:tcPr>
+            <w:tcW w:w="4040" w:type="pct"/>
+            <w:gridSpan w:val="4"/>
+          </w:tcPr>
+          <w:p>
+            <w:pPr>
+              <w:pStyle w:val="a4"/>
+              <w:numPr>
+                <w:ilvl w:val="0"/>
+                <w:numId w:val="15"/>
+              </w:numPr>
+              <w:rPr>
+                <w:rFonts w:asciiTheme="majorHAnsi" w:hAnsiTheme="majorHAnsi" w:cstheme="majorHAnsi"/>
+                <w:sz w:val="24"/>
+                <w:szCs w:val="24"/>
+              </w:rPr>
+            </w:pPr>
+            <w:r>
+              <w:rPr>
+                <w:rFonts w:asciiTheme="majorHAnsi" w:hAnsiTheme="majorHAnsi" w:cstheme="majorHAnsi"/>
+                <w:sz w:val="24"/>
+                <w:szCs w:val="24"/>
+              </w:rPr>
+              <w:t>User logged in to the system.</w:t>
+            </w:r>
+          </w:p>
+          <w:p>
+            <w:pPr>
+              <w:pStyle w:val="a4"/>
+              <w:numPr>
+                <w:ilvl w:val="0"/>
+                <w:numId w:val="15"/>
+              </w:numPr>
+              <w:rPr>
+                <w:rFonts w:asciiTheme="majorHAnsi" w:hAnsiTheme="majorHAnsi" w:cstheme="majorHAnsi"/>
+                <w:sz w:val="24"/>
+                <w:szCs w:val="24"/>
+              </w:rPr>
+            </w:pPr>
+            <w:r>
+              <w:rPr>
+                <w:rFonts w:asciiTheme="majorHAnsi" w:hAnsiTheme="majorHAnsi" w:cstheme="majorHAnsi"/>
+                <w:sz w:val="24"/>
+                <w:szCs w:val="24"/>
+              </w:rPr>
+              <w:t>System provide main menu page to user.</w:t>
+            </w:r>
+          </w:p>
+        </w:tc>
+      </w:tr>
+      <w:tr>
+        <w:tc>
+          <w:tcPr>
+            <w:tcW w:w="960" w:type="pct"/>
+            <w:shd w:val="clear" w:color="auto" w:fill="E7E6E6" w:themeFill="background2"/>
+          </w:tcPr>
+          <w:p>
+            <w:pPr>
+              <w:jc w:val="center"/>
+              <w:rPr>
+                <w:rFonts w:asciiTheme="majorHAnsi" w:hAnsiTheme="majorHAnsi" w:cstheme="majorHAnsi"/>
+                <w:sz w:val="24"/>
+                <w:szCs w:val="24"/>
+              </w:rPr>
+            </w:pPr>
+            <w:r>
+              <w:rPr>
+                <w:rFonts w:asciiTheme="majorHAnsi" w:hAnsiTheme="majorHAnsi" w:cstheme="majorHAnsi"/>
+                <w:sz w:val="24"/>
+                <w:szCs w:val="24"/>
+              </w:rPr>
+              <w:t>Normal Flows</w:t>
+            </w:r>
+          </w:p>
+        </w:tc>
+        <w:tc>
+          <w:tcPr>
+            <w:tcW w:w="1732" w:type="pct"/>
+            <w:gridSpan w:val="2"/>
+            <w:shd w:val="clear" w:color="auto" w:fill="E7E6E6" w:themeFill="background2"/>
+            <w:vAlign w:val="center"/>
+          </w:tcPr>
+          <w:p>
+            <w:pPr>
+              <w:jc w:val="center"/>
+              <w:rPr>
+                <w:rFonts w:asciiTheme="majorHAnsi" w:hAnsiTheme="majorHAnsi" w:cstheme="majorHAnsi"/>
+                <w:sz w:val="24"/>
+                <w:szCs w:val="24"/>
+              </w:rPr>
+            </w:pPr>
+            <w:r>
+              <w:rPr>
+                <w:rFonts w:asciiTheme="majorHAnsi" w:hAnsiTheme="majorHAnsi" w:cstheme="majorHAnsi"/>
+                <w:sz w:val="24"/>
+                <w:szCs w:val="24"/>
+              </w:rPr>
+              <w:t>User</w:t>
+            </w:r>
+          </w:p>
+        </w:tc>
+        <w:tc>
+          <w:tcPr>
+            <w:tcW w:w="2308" w:type="pct"/>
+            <w:gridSpan w:val="2"/>
+            <w:shd w:val="clear" w:color="auto" w:fill="E7E6E6" w:themeFill="background2"/>
+            <w:vAlign w:val="center"/>
+          </w:tcPr>
+          <w:p>
+            <w:pPr>
+              <w:jc w:val="center"/>
+              <w:rPr>
+                <w:rFonts w:asciiTheme="majorHAnsi" w:hAnsiTheme="majorHAnsi" w:cstheme="majorHAnsi"/>
+                <w:sz w:val="24"/>
+                <w:szCs w:val="24"/>
+              </w:rPr>
+            </w:pPr>
+            <w:r>
+              <w:rPr>
+                <w:rFonts w:asciiTheme="majorHAnsi" w:hAnsiTheme="majorHAnsi" w:cstheme="majorHAnsi"/>
+                <w:sz w:val="24"/>
+                <w:szCs w:val="24"/>
+              </w:rPr>
+              <w:t>System</w:t>
+            </w:r>
+          </w:p>
+        </w:tc>
+      </w:tr>
+      <w:tr>
+        <w:tc>
+          <w:tcPr>
+            <w:tcW w:w="960" w:type="pct"/>
+          </w:tcPr>
+          <w:p>
+            <w:pPr>
+              <w:jc w:val="center"/>
+              <w:rPr>
+                <w:rFonts w:asciiTheme="majorHAnsi" w:hAnsiTheme="majorHAnsi" w:cstheme="majorHAnsi"/>
+                <w:sz w:val="24"/>
+                <w:szCs w:val="24"/>
+              </w:rPr>
+            </w:pPr>
+          </w:p>
+        </w:tc>
+        <w:tc>
+          <w:tcPr>
+            <w:tcW w:w="1732" w:type="pct"/>
+            <w:gridSpan w:val="2"/>
+          </w:tcPr>
+          <w:p>
+            <w:pPr>
+              <w:pStyle w:val="a4"/>
+              <w:numPr>
+                <w:ilvl w:val="0"/>
+                <w:numId w:val="16"/>
+              </w:numPr>
+              <w:rPr>
+                <w:rFonts w:asciiTheme="majorHAnsi" w:hAnsiTheme="majorHAnsi"/>
+                <w:sz w:val="24"/>
+                <w:szCs w:val="24"/>
+              </w:rPr>
+            </w:pPr>
+            <w:r>
+              <w:rPr>
+                <w:rFonts w:asciiTheme="majorHAnsi" w:hAnsiTheme="majorHAnsi"/>
+                <w:sz w:val="24"/>
+                <w:szCs w:val="24"/>
+              </w:rPr>
+              <w:t>User select login button.</w:t>
+            </w:r>
+          </w:p>
+          <w:p>
+            <w:pPr>
+              <w:rPr>
+                <w:rFonts w:asciiTheme="majorHAnsi" w:hAnsiTheme="majorHAnsi"/>
+                <w:sz w:val="24"/>
+                <w:szCs w:val="24"/>
+              </w:rPr>
+            </w:pPr>
+          </w:p>
+          <w:p>
+            <w:pPr>
+              <w:pStyle w:val="a4"/>
+              <w:numPr>
+                <w:ilvl w:val="0"/>
+                <w:numId w:val="15"/>
+              </w:numPr>
+              <w:rPr>
+                <w:rFonts w:asciiTheme="majorHAnsi" w:hAnsiTheme="majorHAnsi"/>
+                <w:sz w:val="24"/>
+                <w:szCs w:val="24"/>
+              </w:rPr>
+            </w:pPr>
+            <w:r>
+              <w:rPr>
+                <w:rFonts w:asciiTheme="majorHAnsi" w:hAnsiTheme="majorHAnsi"/>
+                <w:sz w:val="24"/>
+                <w:szCs w:val="24"/>
+              </w:rPr>
+              <w:t>User in put user id and password.</w:t>
+            </w:r>
+          </w:p>
+          <w:p>
+            <w:pPr>
+              <w:rPr>
+                <w:rFonts w:asciiTheme="majorHAnsi" w:hAnsiTheme="majorHAnsi"/>
+                <w:sz w:val="24"/>
+                <w:szCs w:val="24"/>
+              </w:rPr>
+            </w:pPr>
+          </w:p>
+          <w:p>
+            <w:pPr>
+              <w:rPr>
+                <w:rFonts w:asciiTheme="majorHAnsi" w:hAnsiTheme="majorHAnsi"/>
+                <w:sz w:val="24"/>
+                <w:szCs w:val="24"/>
+              </w:rPr>
+            </w:pPr>
+          </w:p>
+        </w:tc>
+        <w:tc>
+          <w:tcPr>
+            <w:tcW w:w="2308" w:type="pct"/>
+            <w:gridSpan w:val="2"/>
+          </w:tcPr>
+          <w:p>
+            <w:pPr>
+              <w:rPr>
+                <w:rFonts w:asciiTheme="majorHAnsi" w:hAnsiTheme="majorHAnsi" w:cstheme="majorHAnsi"/>
+                <w:sz w:val="24"/>
+                <w:szCs w:val="24"/>
+              </w:rPr>
+            </w:pPr>
+          </w:p>
+          <w:p>
+            <w:pPr>
+              <w:pStyle w:val="a4"/>
+              <w:numPr>
+                <w:ilvl w:val="0"/>
+                <w:numId w:val="16"/>
+              </w:numPr>
+              <w:rPr>
+                <w:rFonts w:asciiTheme="majorHAnsi" w:hAnsiTheme="majorHAnsi" w:cstheme="majorHAnsi"/>
+                <w:sz w:val="24"/>
+                <w:szCs w:val="24"/>
+              </w:rPr>
+            </w:pPr>
+            <w:r>
+              <w:rPr>
+                <w:rFonts w:asciiTheme="majorHAnsi" w:hAnsiTheme="majorHAnsi" w:cstheme="majorHAnsi"/>
+                <w:sz w:val="24"/>
+                <w:szCs w:val="24"/>
+              </w:rPr>
+              <w:t>System provide login page to user.</w:t>
+            </w:r>
+          </w:p>
+          <w:p>
+            <w:pPr>
+              <w:rPr>
+                <w:rFonts w:asciiTheme="majorHAnsi" w:hAnsiTheme="majorHAnsi" w:cstheme="majorHAnsi"/>
+                <w:sz w:val="24"/>
+                <w:szCs w:val="24"/>
+              </w:rPr>
+            </w:pPr>
+          </w:p>
+          <w:p>
+            <w:pPr>
+              <w:rPr>
+                <w:rFonts w:asciiTheme="majorHAnsi" w:hAnsiTheme="majorHAnsi" w:cstheme="majorHAnsi"/>
+                <w:sz w:val="24"/>
+                <w:szCs w:val="24"/>
+              </w:rPr>
+            </w:pPr>
+          </w:p>
+          <w:p>
+            <w:pPr>
+              <w:pStyle w:val="a4"/>
+              <w:numPr>
+                <w:ilvl w:val="0"/>
+                <w:numId w:val="15"/>
+              </w:numPr>
+              <w:rPr>
+                <w:rFonts w:asciiTheme="majorHAnsi" w:hAnsiTheme="majorHAnsi" w:cstheme="majorHAnsi"/>
+                <w:sz w:val="24"/>
+                <w:szCs w:val="24"/>
+              </w:rPr>
+            </w:pPr>
+            <w:r>
+              <w:rPr>
+                <w:rFonts w:asciiTheme="majorHAnsi" w:hAnsiTheme="majorHAnsi" w:cstheme="majorHAnsi"/>
+                <w:sz w:val="24"/>
+                <w:szCs w:val="24"/>
+              </w:rPr>
+              <w:t>System check the input.</w:t>
+            </w:r>
+          </w:p>
+          <w:p>
+            <w:pPr>
+              <w:pStyle w:val="a4"/>
+              <w:numPr>
+                <w:ilvl w:val="0"/>
+                <w:numId w:val="15"/>
+              </w:numPr>
+              <w:rPr>
+                <w:rFonts w:asciiTheme="majorHAnsi" w:hAnsiTheme="majorHAnsi" w:cstheme="majorHAnsi"/>
+                <w:sz w:val="24"/>
+                <w:szCs w:val="24"/>
+              </w:rPr>
+            </w:pPr>
+            <w:r>
+              <w:rPr>
+                <w:rFonts w:asciiTheme="majorHAnsi" w:hAnsiTheme="majorHAnsi" w:cstheme="majorHAnsi"/>
+                <w:sz w:val="24"/>
+                <w:szCs w:val="24"/>
+              </w:rPr>
+              <w:t>System check the data in the database.</w:t>
+            </w:r>
+          </w:p>
+          <w:p>
+            <w:pPr>
+              <w:pStyle w:val="a4"/>
+              <w:numPr>
+                <w:ilvl w:val="0"/>
+                <w:numId w:val="15"/>
+              </w:numPr>
+              <w:rPr>
+                <w:rFonts w:asciiTheme="majorHAnsi" w:hAnsiTheme="majorHAnsi" w:cstheme="majorHAnsi"/>
+                <w:sz w:val="24"/>
+                <w:szCs w:val="24"/>
+              </w:rPr>
+            </w:pPr>
+            <w:r>
+              <w:rPr>
+                <w:rFonts w:asciiTheme="majorHAnsi" w:hAnsiTheme="majorHAnsi" w:cstheme="majorHAnsi"/>
+                <w:sz w:val="24"/>
+                <w:szCs w:val="24"/>
+              </w:rPr>
+              <w:t>System provide main menu page to user.</w:t>
+            </w:r>
+          </w:p>
+        </w:tc>
+      </w:tr>
+      <w:tr>
+        <w:tc>
+          <w:tcPr>
+            <w:tcW w:w="960" w:type="pct"/>
+            <w:shd w:val="clear" w:color="auto" w:fill="E7E6E6" w:themeFill="background2"/>
+          </w:tcPr>
+          <w:p>
+            <w:pPr>
+              <w:jc w:val="center"/>
+              <w:rPr>
+                <w:rFonts w:asciiTheme="majorHAnsi" w:hAnsiTheme="majorHAnsi" w:cstheme="majorHAnsi"/>
+                <w:sz w:val="24"/>
+                <w:szCs w:val="24"/>
+              </w:rPr>
+            </w:pPr>
+            <w:r>
+              <w:rPr>
+                <w:rFonts w:asciiTheme="majorHAnsi" w:hAnsiTheme="majorHAnsi" w:cstheme="majorHAnsi"/>
+                <w:sz w:val="24"/>
+                <w:szCs w:val="24"/>
+              </w:rPr>
+              <w:t>Alternative Flow</w:t>
+            </w:r>
+          </w:p>
+        </w:tc>
+        <w:tc>
+          <w:tcPr>
+            <w:tcW w:w="4040" w:type="pct"/>
+            <w:gridSpan w:val="4"/>
+          </w:tcPr>
+          <w:p>
+            <w:pPr>
+              <w:pStyle w:val="a4"/>
+              <w:numPr>
+                <w:ilvl w:val="0"/>
+                <w:numId w:val="17"/>
+              </w:numPr>
+              <w:rPr>
+                <w:rFonts w:asciiTheme="majorHAnsi" w:hAnsiTheme="majorHAnsi" w:cstheme="majorHAnsi"/>
+                <w:sz w:val="24"/>
+                <w:szCs w:val="24"/>
+              </w:rPr>
+            </w:pPr>
+            <w:r>
+              <w:rPr>
+                <w:rFonts w:asciiTheme="majorHAnsi" w:hAnsiTheme="majorHAnsi" w:cstheme="majorHAnsi"/>
+                <w:sz w:val="24"/>
+                <w:szCs w:val="24"/>
+              </w:rPr>
+              <w:t>In the activity 4 of Normal flow, if the input is incorrect pattern of input system provide “Wrong input, please input it again.” And back to the activity 2 of Normal flow.</w:t>
+            </w:r>
+          </w:p>
+          <w:p>
+            <w:pPr>
+              <w:pStyle w:val="a4"/>
+              <w:numPr>
+                <w:ilvl w:val="0"/>
+                <w:numId w:val="17"/>
+              </w:numPr>
+              <w:rPr>
+                <w:rFonts w:asciiTheme="majorHAnsi" w:hAnsiTheme="majorHAnsi" w:cstheme="majorHAnsi"/>
+                <w:sz w:val="24"/>
+                <w:szCs w:val="24"/>
+              </w:rPr>
+            </w:pPr>
+            <w:r>
+              <w:rPr>
+                <w:rFonts w:asciiTheme="majorHAnsi" w:hAnsiTheme="majorHAnsi" w:cstheme="majorHAnsi"/>
+                <w:sz w:val="24"/>
+                <w:szCs w:val="24"/>
+              </w:rPr>
+              <w:t>In the activity 5 of Normal flow, if the user id is not the same the data in the database system provide “Not have this user id in the database please input it again.” And back to the activity 2 of Normal flow.</w:t>
+            </w:r>
+          </w:p>
+          <w:p>
+            <w:pPr>
+              <w:pStyle w:val="a4"/>
+              <w:numPr>
+                <w:ilvl w:val="0"/>
+                <w:numId w:val="17"/>
+              </w:numPr>
+              <w:rPr>
+                <w:rFonts w:asciiTheme="majorHAnsi" w:hAnsiTheme="majorHAnsi" w:cstheme="majorHAnsi"/>
+                <w:sz w:val="24"/>
+                <w:szCs w:val="24"/>
+              </w:rPr>
+            </w:pPr>
+            <w:r>
+              <w:rPr>
+                <w:rFonts w:asciiTheme="majorHAnsi" w:hAnsiTheme="majorHAnsi" w:cstheme="majorHAnsi"/>
+                <w:sz w:val="24"/>
+                <w:szCs w:val="24"/>
+              </w:rPr>
+              <w:t>In the activity 5 of Normal flow, if the user id is the same the data in the database but the password is not the same system provide “Incorrect password please input it again.” And back to the activity 2 of Normal flow.</w:t>
+            </w:r>
+          </w:p>
+        </w:tc>
+      </w:tr>
+      <w:tr>
+        <w:tc>
+          <w:tcPr>
+            <w:tcW w:w="960" w:type="pct"/>
+            <w:shd w:val="clear" w:color="auto" w:fill="E7E6E6" w:themeFill="background2"/>
+          </w:tcPr>
+          <w:p>
+            <w:pPr>
+              <w:jc w:val="center"/>
+              <w:rPr>
+                <w:rFonts w:asciiTheme="majorHAnsi" w:hAnsiTheme="majorHAnsi" w:cstheme="majorHAnsi"/>
+                <w:sz w:val="24"/>
+                <w:szCs w:val="24"/>
+              </w:rPr>
+            </w:pPr>
+            <w:r>
+              <w:rPr>
+                <w:rFonts w:asciiTheme="majorHAnsi" w:hAnsiTheme="majorHAnsi" w:cstheme="majorHAnsi"/>
+                <w:sz w:val="24"/>
+                <w:szCs w:val="24"/>
+              </w:rPr>
+              <w:t>Exception Flow</w:t>
+            </w:r>
+          </w:p>
+        </w:tc>
+        <w:tc>
+          <w:tcPr>
+            <w:tcW w:w="4040" w:type="pct"/>
+            <w:gridSpan w:val="4"/>
+          </w:tcPr>
+          <w:p>
+            <w:pPr>
+              <w:rPr>
+                <w:rFonts w:asciiTheme="majorHAnsi" w:hAnsiTheme="majorHAnsi" w:cstheme="majorHAnsi"/>
+                <w:sz w:val="24"/>
+                <w:szCs w:val="24"/>
+              </w:rPr>
+            </w:pPr>
+            <w:r>
+              <w:rPr>
+                <w:rFonts w:asciiTheme="majorHAnsi" w:hAnsiTheme="majorHAnsi" w:cstheme="majorHAnsi"/>
+                <w:sz w:val="24"/>
+                <w:szCs w:val="24"/>
+              </w:rPr>
+              <w:t>-</w:t>
+            </w:r>
+          </w:p>
+        </w:tc>
+      </w:tr>
+      <w:tr>
+        <w:tc>
+          <w:tcPr>
+            <w:tcW w:w="960" w:type="pct"/>
+            <w:shd w:val="clear" w:color="auto" w:fill="E7E6E6" w:themeFill="background2"/>
+          </w:tcPr>
+          <w:p>
+            <w:pPr>
+              <w:jc w:val="center"/>
+              <w:rPr>
+                <w:rFonts w:asciiTheme="majorHAnsi" w:hAnsiTheme="majorHAnsi" w:cstheme="majorHAnsi"/>
+                <w:sz w:val="24"/>
+                <w:szCs w:val="24"/>
+              </w:rPr>
+            </w:pPr>
+            <w:r>
+              <w:rPr>
+                <w:rFonts w:asciiTheme="majorHAnsi" w:hAnsiTheme="majorHAnsi" w:cstheme="majorHAnsi"/>
+                <w:sz w:val="24"/>
+                <w:szCs w:val="24"/>
+              </w:rPr>
+              <w:t>Assumption</w:t>
+            </w:r>
+          </w:p>
+        </w:tc>
+        <w:tc>
+          <w:tcPr>
+            <w:tcW w:w="4040" w:type="pct"/>
+            <w:gridSpan w:val="4"/>
+          </w:tcPr>
+          <w:p>
+            <w:pPr>
+              <w:pStyle w:val="a4"/>
+              <w:numPr>
+                <w:ilvl w:val="0"/>
+                <w:numId w:val="18"/>
+              </w:numPr>
+              <w:rPr>
+                <w:rFonts w:asciiTheme="majorHAnsi" w:hAnsiTheme="majorHAnsi" w:cstheme="majorHAnsi"/>
+                <w:sz w:val="24"/>
+                <w:szCs w:val="24"/>
+              </w:rPr>
+            </w:pPr>
+            <w:r>
+              <w:rPr>
+                <w:rFonts w:asciiTheme="majorHAnsi" w:hAnsiTheme="majorHAnsi" w:cstheme="majorHAnsi"/>
+                <w:sz w:val="24"/>
+                <w:szCs w:val="24"/>
+              </w:rPr>
+              <w:t>User understand English.</w:t>
+            </w:r>
+          </w:p>
+          <w:p>
+            <w:pPr>
+              <w:pStyle w:val="a4"/>
+              <w:numPr>
+                <w:ilvl w:val="0"/>
+                <w:numId w:val="18"/>
+              </w:numPr>
+              <w:rPr>
+                <w:rFonts w:asciiTheme="majorHAnsi" w:hAnsiTheme="majorHAnsi" w:cstheme="majorHAnsi"/>
+                <w:sz w:val="24"/>
+                <w:szCs w:val="24"/>
+              </w:rPr>
+            </w:pPr>
+            <w:r>
+              <w:rPr>
+                <w:rFonts w:asciiTheme="majorHAnsi" w:hAnsiTheme="majorHAnsi" w:cstheme="majorHAnsi"/>
+                <w:sz w:val="24"/>
+                <w:szCs w:val="24"/>
+              </w:rPr>
+              <w:t>User have user is and password.</w:t>
+            </w:r>
+          </w:p>
+          <w:p>
+            <w:pPr>
+              <w:pStyle w:val="a4"/>
+              <w:numPr>
+                <w:ilvl w:val="0"/>
+                <w:numId w:val="18"/>
+              </w:numPr>
+              <w:rPr>
+                <w:rFonts w:asciiTheme="majorHAnsi" w:hAnsiTheme="majorHAnsi" w:cstheme="majorHAnsi"/>
+                <w:sz w:val="24"/>
+                <w:szCs w:val="24"/>
+              </w:rPr>
+            </w:pPr>
+            <w:r>
+              <w:rPr>
+                <w:rFonts w:asciiTheme="majorHAnsi" w:hAnsiTheme="majorHAnsi" w:cstheme="majorHAnsi"/>
+                <w:sz w:val="24"/>
+                <w:szCs w:val="24"/>
+              </w:rPr>
+              <w:t>User want to use the system.</w:t>
+            </w:r>
+          </w:p>
+        </w:tc>
+      </w:tr>
+    </w:tbl>
     <w:p>
       <w:pPr>
         <w:spacing w:after="0"/>
@@ -4530,6 +6002,95 @@
     </w:lvl>
   </w:abstractNum>
   <w:abstractNum w:abstractNumId="1" w15:restartNumberingAfterBreak="0">
+    <w:nsid w:val="15BA2951"/>
+    <w:multiLevelType w:val="hybridMultilevel"/>
+    <w:tmpl w:val="3AE2551A"/>
+    <w:lvl w:ilvl="0" w:tplc="0409000F">
+      <w:start w:val="1"/>
+      <w:numFmt w:val="decimal"/>
+      <w:lvlText w:val="%1."/>
+      <w:lvlJc w:val="left"/>
+      <w:pPr>
+        <w:ind w:left="720" w:hanging="360"/>
+      </w:pPr>
+      <w:rPr>
+        <w:rFonts w:hint="default"/>
+      </w:rPr>
+    </w:lvl>
+    <w:lvl w:ilvl="1" w:tplc="04090019" w:tentative="1">
+      <w:start w:val="1"/>
+      <w:numFmt w:val="lowerLetter"/>
+      <w:lvlText w:val="%2."/>
+      <w:lvlJc w:val="left"/>
+      <w:pPr>
+        <w:ind w:left="1440" w:hanging="360"/>
+      </w:pPr>
+    </w:lvl>
+    <w:lvl w:ilvl="2" w:tplc="0409001B" w:tentative="1">
+      <w:start w:val="1"/>
+      <w:numFmt w:val="lowerRoman"/>
+      <w:lvlText w:val="%3."/>
+      <w:lvlJc w:val="right"/>
+      <w:pPr>
+        <w:ind w:left="2160" w:hanging="180"/>
+      </w:pPr>
+    </w:lvl>
+    <w:lvl w:ilvl="3" w:tplc="0409000F" w:tentative="1">
+      <w:start w:val="1"/>
+      <w:numFmt w:val="decimal"/>
+      <w:lvlText w:val="%4."/>
+      <w:lvlJc w:val="left"/>
+      <w:pPr>
+        <w:ind w:left="2880" w:hanging="360"/>
+      </w:pPr>
+    </w:lvl>
+    <w:lvl w:ilvl="4" w:tplc="04090019" w:tentative="1">
+      <w:start w:val="1"/>
+      <w:numFmt w:val="lowerLetter"/>
+      <w:lvlText w:val="%5."/>
+      <w:lvlJc w:val="left"/>
+      <w:pPr>
+        <w:ind w:left="3600" w:hanging="360"/>
+      </w:pPr>
+    </w:lvl>
+    <w:lvl w:ilvl="5" w:tplc="0409001B" w:tentative="1">
+      <w:start w:val="1"/>
+      <w:numFmt w:val="lowerRoman"/>
+      <w:lvlText w:val="%6."/>
+      <w:lvlJc w:val="right"/>
+      <w:pPr>
+        <w:ind w:left="4320" w:hanging="180"/>
+      </w:pPr>
+    </w:lvl>
+    <w:lvl w:ilvl="6" w:tplc="0409000F" w:tentative="1">
+      <w:start w:val="1"/>
+      <w:numFmt w:val="decimal"/>
+      <w:lvlText w:val="%7."/>
+      <w:lvlJc w:val="left"/>
+      <w:pPr>
+        <w:ind w:left="5040" w:hanging="360"/>
+      </w:pPr>
+    </w:lvl>
+    <w:lvl w:ilvl="7" w:tplc="04090019" w:tentative="1">
+      <w:start w:val="1"/>
+      <w:numFmt w:val="lowerLetter"/>
+      <w:lvlText w:val="%8."/>
+      <w:lvlJc w:val="left"/>
+      <w:pPr>
+        <w:ind w:left="5760" w:hanging="360"/>
+      </w:pPr>
+    </w:lvl>
+    <w:lvl w:ilvl="8" w:tplc="0409001B" w:tentative="1">
+      <w:start w:val="1"/>
+      <w:numFmt w:val="lowerRoman"/>
+      <w:lvlText w:val="%9."/>
+      <w:lvlJc w:val="right"/>
+      <w:pPr>
+        <w:ind w:left="6480" w:hanging="180"/>
+      </w:pPr>
+    </w:lvl>
+  </w:abstractNum>
+  <w:abstractNum w:abstractNumId="2" w15:restartNumberingAfterBreak="0">
     <w:nsid w:val="1D7E23F4"/>
     <w:multiLevelType w:val="hybridMultilevel"/>
     <w:tmpl w:val="7DB03198"/>
@@ -4618,7 +6179,7 @@
       </w:pPr>
     </w:lvl>
   </w:abstractNum>
-  <w:abstractNum w:abstractNumId="2" w15:restartNumberingAfterBreak="0">
+  <w:abstractNum w:abstractNumId="3" w15:restartNumberingAfterBreak="0">
     <w:nsid w:val="1E3F0418"/>
     <w:multiLevelType w:val="hybridMultilevel"/>
     <w:tmpl w:val="D22C8CFC"/>
@@ -4707,7 +6268,7 @@
       </w:pPr>
     </w:lvl>
   </w:abstractNum>
-  <w:abstractNum w:abstractNumId="3" w15:restartNumberingAfterBreak="0">
+  <w:abstractNum w:abstractNumId="4" w15:restartNumberingAfterBreak="0">
     <w:nsid w:val="280D27C1"/>
     <w:multiLevelType w:val="hybridMultilevel"/>
     <w:tmpl w:val="92FEA104"/>
@@ -4796,7 +6357,7 @@
       </w:pPr>
     </w:lvl>
   </w:abstractNum>
-  <w:abstractNum w:abstractNumId="4" w15:restartNumberingAfterBreak="0">
+  <w:abstractNum w:abstractNumId="5" w15:restartNumberingAfterBreak="0">
     <w:nsid w:val="2AB17054"/>
     <w:multiLevelType w:val="hybridMultilevel"/>
     <w:tmpl w:val="23C0DFB6"/>
@@ -4885,7 +6446,7 @@
       </w:pPr>
     </w:lvl>
   </w:abstractNum>
-  <w:abstractNum w:abstractNumId="5" w15:restartNumberingAfterBreak="0">
+  <w:abstractNum w:abstractNumId="6" w15:restartNumberingAfterBreak="0">
     <w:nsid w:val="34A96CDE"/>
     <w:multiLevelType w:val="hybridMultilevel"/>
     <w:tmpl w:val="C7AED4D4"/>
@@ -4974,7 +6535,96 @@
       </w:pPr>
     </w:lvl>
   </w:abstractNum>
-  <w:abstractNum w:abstractNumId="6" w15:restartNumberingAfterBreak="0">
+  <w:abstractNum w:abstractNumId="7" w15:restartNumberingAfterBreak="0">
+    <w:nsid w:val="35537943"/>
+    <w:multiLevelType w:val="hybridMultilevel"/>
+    <w:tmpl w:val="88C2FC20"/>
+    <w:lvl w:ilvl="0" w:tplc="0409000F">
+      <w:start w:val="1"/>
+      <w:numFmt w:val="decimal"/>
+      <w:lvlText w:val="%1."/>
+      <w:lvlJc w:val="left"/>
+      <w:pPr>
+        <w:ind w:left="720" w:hanging="360"/>
+      </w:pPr>
+      <w:rPr>
+        <w:rFonts w:hint="default"/>
+      </w:rPr>
+    </w:lvl>
+    <w:lvl w:ilvl="1" w:tplc="04090019" w:tentative="1">
+      <w:start w:val="1"/>
+      <w:numFmt w:val="lowerLetter"/>
+      <w:lvlText w:val="%2."/>
+      <w:lvlJc w:val="left"/>
+      <w:pPr>
+        <w:ind w:left="1440" w:hanging="360"/>
+      </w:pPr>
+    </w:lvl>
+    <w:lvl w:ilvl="2" w:tplc="0409001B" w:tentative="1">
+      <w:start w:val="1"/>
+      <w:numFmt w:val="lowerRoman"/>
+      <w:lvlText w:val="%3."/>
+      <w:lvlJc w:val="right"/>
+      <w:pPr>
+        <w:ind w:left="2160" w:hanging="180"/>
+      </w:pPr>
+    </w:lvl>
+    <w:lvl w:ilvl="3" w:tplc="0409000F" w:tentative="1">
+      <w:start w:val="1"/>
+      <w:numFmt w:val="decimal"/>
+      <w:lvlText w:val="%4."/>
+      <w:lvlJc w:val="left"/>
+      <w:pPr>
+        <w:ind w:left="2880" w:hanging="360"/>
+      </w:pPr>
+    </w:lvl>
+    <w:lvl w:ilvl="4" w:tplc="04090019" w:tentative="1">
+      <w:start w:val="1"/>
+      <w:numFmt w:val="lowerLetter"/>
+      <w:lvlText w:val="%5."/>
+      <w:lvlJc w:val="left"/>
+      <w:pPr>
+        <w:ind w:left="3600" w:hanging="360"/>
+      </w:pPr>
+    </w:lvl>
+    <w:lvl w:ilvl="5" w:tplc="0409001B" w:tentative="1">
+      <w:start w:val="1"/>
+      <w:numFmt w:val="lowerRoman"/>
+      <w:lvlText w:val="%6."/>
+      <w:lvlJc w:val="right"/>
+      <w:pPr>
+        <w:ind w:left="4320" w:hanging="180"/>
+      </w:pPr>
+    </w:lvl>
+    <w:lvl w:ilvl="6" w:tplc="0409000F" w:tentative="1">
+      <w:start w:val="1"/>
+      <w:numFmt w:val="decimal"/>
+      <w:lvlText w:val="%7."/>
+      <w:lvlJc w:val="left"/>
+      <w:pPr>
+        <w:ind w:left="5040" w:hanging="360"/>
+      </w:pPr>
+    </w:lvl>
+    <w:lvl w:ilvl="7" w:tplc="04090019" w:tentative="1">
+      <w:start w:val="1"/>
+      <w:numFmt w:val="lowerLetter"/>
+      <w:lvlText w:val="%8."/>
+      <w:lvlJc w:val="left"/>
+      <w:pPr>
+        <w:ind w:left="5760" w:hanging="360"/>
+      </w:pPr>
+    </w:lvl>
+    <w:lvl w:ilvl="8" w:tplc="0409001B" w:tentative="1">
+      <w:start w:val="1"/>
+      <w:numFmt w:val="lowerRoman"/>
+      <w:lvlText w:val="%9."/>
+      <w:lvlJc w:val="right"/>
+      <w:pPr>
+        <w:ind w:left="6480" w:hanging="180"/>
+      </w:pPr>
+    </w:lvl>
+  </w:abstractNum>
+  <w:abstractNum w:abstractNumId="8" w15:restartNumberingAfterBreak="0">
     <w:nsid w:val="3A103804"/>
     <w:multiLevelType w:val="hybridMultilevel"/>
     <w:tmpl w:val="C554A77C"/>
@@ -5063,7 +6713,7 @@
       </w:pPr>
     </w:lvl>
   </w:abstractNum>
-  <w:abstractNum w:abstractNumId="7" w15:restartNumberingAfterBreak="0">
+  <w:abstractNum w:abstractNumId="9" w15:restartNumberingAfterBreak="0">
     <w:nsid w:val="40245E2C"/>
     <w:multiLevelType w:val="multilevel"/>
     <w:tmpl w:val="7D7EA8AA"/>
@@ -5184,7 +6834,7 @@
       </w:rPr>
     </w:lvl>
   </w:abstractNum>
-  <w:abstractNum w:abstractNumId="8" w15:restartNumberingAfterBreak="0">
+  <w:abstractNum w:abstractNumId="10" w15:restartNumberingAfterBreak="0">
     <w:nsid w:val="4109459B"/>
     <w:multiLevelType w:val="hybridMultilevel"/>
     <w:tmpl w:val="FD626406"/>
@@ -5273,7 +6923,96 @@
       </w:pPr>
     </w:lvl>
   </w:abstractNum>
-  <w:abstractNum w:abstractNumId="9" w15:restartNumberingAfterBreak="0">
+  <w:abstractNum w:abstractNumId="11" w15:restartNumberingAfterBreak="0">
+    <w:nsid w:val="522B7940"/>
+    <w:multiLevelType w:val="hybridMultilevel"/>
+    <w:tmpl w:val="F8821D44"/>
+    <w:lvl w:ilvl="0" w:tplc="0409000F">
+      <w:start w:val="1"/>
+      <w:numFmt w:val="decimal"/>
+      <w:lvlText w:val="%1."/>
+      <w:lvlJc w:val="left"/>
+      <w:pPr>
+        <w:ind w:left="720" w:hanging="360"/>
+      </w:pPr>
+      <w:rPr>
+        <w:rFonts w:hint="default"/>
+      </w:rPr>
+    </w:lvl>
+    <w:lvl w:ilvl="1" w:tplc="04090019" w:tentative="1">
+      <w:start w:val="1"/>
+      <w:numFmt w:val="lowerLetter"/>
+      <w:lvlText w:val="%2."/>
+      <w:lvlJc w:val="left"/>
+      <w:pPr>
+        <w:ind w:left="1440" w:hanging="360"/>
+      </w:pPr>
+    </w:lvl>
+    <w:lvl w:ilvl="2" w:tplc="0409001B" w:tentative="1">
+      <w:start w:val="1"/>
+      <w:numFmt w:val="lowerRoman"/>
+      <w:lvlText w:val="%3."/>
+      <w:lvlJc w:val="right"/>
+      <w:pPr>
+        <w:ind w:left="2160" w:hanging="180"/>
+      </w:pPr>
+    </w:lvl>
+    <w:lvl w:ilvl="3" w:tplc="0409000F" w:tentative="1">
+      <w:start w:val="1"/>
+      <w:numFmt w:val="decimal"/>
+      <w:lvlText w:val="%4."/>
+      <w:lvlJc w:val="left"/>
+      <w:pPr>
+        <w:ind w:left="2880" w:hanging="360"/>
+      </w:pPr>
+    </w:lvl>
+    <w:lvl w:ilvl="4" w:tplc="04090019" w:tentative="1">
+      <w:start w:val="1"/>
+      <w:numFmt w:val="lowerLetter"/>
+      <w:lvlText w:val="%5."/>
+      <w:lvlJc w:val="left"/>
+      <w:pPr>
+        <w:ind w:left="3600" w:hanging="360"/>
+      </w:pPr>
+    </w:lvl>
+    <w:lvl w:ilvl="5" w:tplc="0409001B" w:tentative="1">
+      <w:start w:val="1"/>
+      <w:numFmt w:val="lowerRoman"/>
+      <w:lvlText w:val="%6."/>
+      <w:lvlJc w:val="right"/>
+      <w:pPr>
+        <w:ind w:left="4320" w:hanging="180"/>
+      </w:pPr>
+    </w:lvl>
+    <w:lvl w:ilvl="6" w:tplc="0409000F" w:tentative="1">
+      <w:start w:val="1"/>
+      <w:numFmt w:val="decimal"/>
+      <w:lvlText w:val="%7."/>
+      <w:lvlJc w:val="left"/>
+      <w:pPr>
+        <w:ind w:left="5040" w:hanging="360"/>
+      </w:pPr>
+    </w:lvl>
+    <w:lvl w:ilvl="7" w:tplc="04090019" w:tentative="1">
+      <w:start w:val="1"/>
+      <w:numFmt w:val="lowerLetter"/>
+      <w:lvlText w:val="%8."/>
+      <w:lvlJc w:val="left"/>
+      <w:pPr>
+        <w:ind w:left="5760" w:hanging="360"/>
+      </w:pPr>
+    </w:lvl>
+    <w:lvl w:ilvl="8" w:tplc="0409001B" w:tentative="1">
+      <w:start w:val="1"/>
+      <w:numFmt w:val="lowerRoman"/>
+      <w:lvlText w:val="%9."/>
+      <w:lvlJc w:val="right"/>
+      <w:pPr>
+        <w:ind w:left="6480" w:hanging="180"/>
+      </w:pPr>
+    </w:lvl>
+  </w:abstractNum>
+  <w:abstractNum w:abstractNumId="12" w15:restartNumberingAfterBreak="0">
     <w:nsid w:val="65DD1417"/>
     <w:multiLevelType w:val="hybridMultilevel"/>
     <w:tmpl w:val="A02EA9B8"/>
@@ -5362,7 +7101,7 @@
       </w:pPr>
     </w:lvl>
   </w:abstractNum>
-  <w:abstractNum w:abstractNumId="10" w15:restartNumberingAfterBreak="0">
+  <w:abstractNum w:abstractNumId="13" w15:restartNumberingAfterBreak="0">
     <w:nsid w:val="68A4212B"/>
     <w:multiLevelType w:val="hybridMultilevel"/>
     <w:tmpl w:val="8F428080"/>
@@ -5451,7 +7190,7 @@
       </w:pPr>
     </w:lvl>
   </w:abstractNum>
-  <w:abstractNum w:abstractNumId="11" w15:restartNumberingAfterBreak="0">
+  <w:abstractNum w:abstractNumId="14" w15:restartNumberingAfterBreak="0">
     <w:nsid w:val="6A7145CC"/>
     <w:multiLevelType w:val="hybridMultilevel"/>
     <w:tmpl w:val="ABE299EA"/>
@@ -5540,7 +7279,185 @@
       </w:pPr>
     </w:lvl>
   </w:abstractNum>
-  <w:abstractNum w:abstractNumId="12" w15:restartNumberingAfterBreak="0">
+  <w:abstractNum w:abstractNumId="15" w15:restartNumberingAfterBreak="0">
+    <w:nsid w:val="6F991BC9"/>
+    <w:multiLevelType w:val="hybridMultilevel"/>
+    <w:tmpl w:val="3D86CA46"/>
+    <w:lvl w:ilvl="0" w:tplc="0409000F">
+      <w:start w:val="1"/>
+      <w:numFmt w:val="decimal"/>
+      <w:lvlText w:val="%1."/>
+      <w:lvlJc w:val="left"/>
+      <w:pPr>
+        <w:ind w:left="720" w:hanging="360"/>
+      </w:pPr>
+      <w:rPr>
+        <w:rFonts w:hint="default"/>
+      </w:rPr>
+    </w:lvl>
+    <w:lvl w:ilvl="1" w:tplc="04090019" w:tentative="1">
+      <w:start w:val="1"/>
+      <w:numFmt w:val="lowerLetter"/>
+      <w:lvlText w:val="%2."/>
+      <w:lvlJc w:val="left"/>
+      <w:pPr>
+        <w:ind w:left="1440" w:hanging="360"/>
+      </w:pPr>
+    </w:lvl>
+    <w:lvl w:ilvl="2" w:tplc="0409001B" w:tentative="1">
+      <w:start w:val="1"/>
+      <w:numFmt w:val="lowerRoman"/>
+      <w:lvlText w:val="%3."/>
+      <w:lvlJc w:val="right"/>
+      <w:pPr>
+        <w:ind w:left="2160" w:hanging="180"/>
+      </w:pPr>
+    </w:lvl>
+    <w:lvl w:ilvl="3" w:tplc="0409000F" w:tentative="1">
+      <w:start w:val="1"/>
+      <w:numFmt w:val="decimal"/>
+      <w:lvlText w:val="%4."/>
+      <w:lvlJc w:val="left"/>
+      <w:pPr>
+        <w:ind w:left="2880" w:hanging="360"/>
+      </w:pPr>
+    </w:lvl>
+    <w:lvl w:ilvl="4" w:tplc="04090019" w:tentative="1">
+      <w:start w:val="1"/>
+      <w:numFmt w:val="lowerLetter"/>
+      <w:lvlText w:val="%5."/>
+      <w:lvlJc w:val="left"/>
+      <w:pPr>
+        <w:ind w:left="3600" w:hanging="360"/>
+      </w:pPr>
+    </w:lvl>
+    <w:lvl w:ilvl="5" w:tplc="0409001B" w:tentative="1">
+      <w:start w:val="1"/>
+      <w:numFmt w:val="lowerRoman"/>
+      <w:lvlText w:val="%6."/>
+      <w:lvlJc w:val="right"/>
+      <w:pPr>
+        <w:ind w:left="4320" w:hanging="180"/>
+      </w:pPr>
+    </w:lvl>
+    <w:lvl w:ilvl="6" w:tplc="0409000F" w:tentative="1">
+      <w:start w:val="1"/>
+      <w:numFmt w:val="decimal"/>
+      <w:lvlText w:val="%7."/>
+      <w:lvlJc w:val="left"/>
+      <w:pPr>
+        <w:ind w:left="5040" w:hanging="360"/>
+      </w:pPr>
+    </w:lvl>
+    <w:lvl w:ilvl="7" w:tplc="04090019" w:tentative="1">
+      <w:start w:val="1"/>
+      <w:numFmt w:val="lowerLetter"/>
+      <w:lvlText w:val="%8."/>
+      <w:lvlJc w:val="left"/>
+      <w:pPr>
+        <w:ind w:left="5760" w:hanging="360"/>
+      </w:pPr>
+    </w:lvl>
+    <w:lvl w:ilvl="8" w:tplc="0409001B" w:tentative="1">
+      <w:start w:val="1"/>
+      <w:numFmt w:val="lowerRoman"/>
+      <w:lvlText w:val="%9."/>
+      <w:lvlJc w:val="right"/>
+      <w:pPr>
+        <w:ind w:left="6480" w:hanging="180"/>
+      </w:pPr>
+    </w:lvl>
+  </w:abstractNum>
+  <w:abstractNum w:abstractNumId="16" w15:restartNumberingAfterBreak="0">
+    <w:nsid w:val="70BB1266"/>
+    <w:multiLevelType w:val="hybridMultilevel"/>
+    <w:tmpl w:val="5DE6C5F2"/>
+    <w:lvl w:ilvl="0" w:tplc="0409000F">
+      <w:start w:val="1"/>
+      <w:numFmt w:val="decimal"/>
+      <w:lvlText w:val="%1."/>
+      <w:lvlJc w:val="left"/>
+      <w:pPr>
+        <w:ind w:left="720" w:hanging="360"/>
+      </w:pPr>
+      <w:rPr>
+        <w:rFonts w:hint="default"/>
+      </w:rPr>
+    </w:lvl>
+    <w:lvl w:ilvl="1" w:tplc="04090019" w:tentative="1">
+      <w:start w:val="1"/>
+      <w:numFmt w:val="lowerLetter"/>
+      <w:lvlText w:val="%2."/>
+      <w:lvlJc w:val="left"/>
+      <w:pPr>
+        <w:ind w:left="1440" w:hanging="360"/>
+      </w:pPr>
+    </w:lvl>
+    <w:lvl w:ilvl="2" w:tplc="0409001B" w:tentative="1">
+      <w:start w:val="1"/>
+      <w:numFmt w:val="lowerRoman"/>
+      <w:lvlText w:val="%3."/>
+      <w:lvlJc w:val="right"/>
+      <w:pPr>
+        <w:ind w:left="2160" w:hanging="180"/>
+      </w:pPr>
+    </w:lvl>
+    <w:lvl w:ilvl="3" w:tplc="0409000F" w:tentative="1">
+      <w:start w:val="1"/>
+      <w:numFmt w:val="decimal"/>
+      <w:lvlText w:val="%4."/>
+      <w:lvlJc w:val="left"/>
+      <w:pPr>
+        <w:ind w:left="2880" w:hanging="360"/>
+      </w:pPr>
+    </w:lvl>
+    <w:lvl w:ilvl="4" w:tplc="04090019" w:tentative="1">
+      <w:start w:val="1"/>
+      <w:numFmt w:val="lowerLetter"/>
+      <w:lvlText w:val="%5."/>
+      <w:lvlJc w:val="left"/>
+      <w:pPr>
+        <w:ind w:left="3600" w:hanging="360"/>
+      </w:pPr>
+    </w:lvl>
+    <w:lvl w:ilvl="5" w:tplc="0409001B" w:tentative="1">
+      <w:start w:val="1"/>
+      <w:numFmt w:val="lowerRoman"/>
+      <w:lvlText w:val="%6."/>
+      <w:lvlJc w:val="right"/>
+      <w:pPr>
+        <w:ind w:left="4320" w:hanging="180"/>
+      </w:pPr>
+    </w:lvl>
+    <w:lvl w:ilvl="6" w:tplc="0409000F" w:tentative="1">
+      <w:start w:val="1"/>
+      <w:numFmt w:val="decimal"/>
+      <w:lvlText w:val="%7."/>
+      <w:lvlJc w:val="left"/>
+      <w:pPr>
+        <w:ind w:left="5040" w:hanging="360"/>
+      </w:pPr>
+    </w:lvl>
+    <w:lvl w:ilvl="7" w:tplc="04090019" w:tentative="1">
+      <w:start w:val="1"/>
+      <w:numFmt w:val="lowerLetter"/>
+      <w:lvlText w:val="%8."/>
+      <w:lvlJc w:val="left"/>
+      <w:pPr>
+        <w:ind w:left="5760" w:hanging="360"/>
+      </w:pPr>
+    </w:lvl>
+    <w:lvl w:ilvl="8" w:tplc="0409001B" w:tentative="1">
+      <w:start w:val="1"/>
+      <w:numFmt w:val="lowerRoman"/>
+      <w:lvlText w:val="%9."/>
+      <w:lvlJc w:val="right"/>
+      <w:pPr>
+        <w:ind w:left="6480" w:hanging="180"/>
+      </w:pPr>
+    </w:lvl>
+  </w:abstractNum>
+  <w:abstractNum w:abstractNumId="17" w15:restartNumberingAfterBreak="0">
     <w:nsid w:val="77FC4F0A"/>
     <w:multiLevelType w:val="hybridMultilevel"/>
     <w:tmpl w:val="73F87472"/>
@@ -5633,40 +7550,55 @@
     <w:abstractNumId w:val="0"/>
   </w:num>
   <w:num w:numId="2">
+    <w:abstractNumId w:val="8"/>
+  </w:num>
+  <w:num w:numId="3">
+    <w:abstractNumId w:val="5"/>
+  </w:num>
+  <w:num w:numId="4">
     <w:abstractNumId w:val="6"/>
   </w:num>
-  <w:num w:numId="3">
+  <w:num w:numId="5">
+    <w:abstractNumId w:val="14"/>
+  </w:num>
+  <w:num w:numId="6">
+    <w:abstractNumId w:val="13"/>
+  </w:num>
+  <w:num w:numId="7">
+    <w:abstractNumId w:val="3"/>
+  </w:num>
+  <w:num w:numId="8">
     <w:abstractNumId w:val="4"/>
   </w:num>
-  <w:num w:numId="4">
-    <w:abstractNumId w:val="5"/>
+  <w:num w:numId="9">
+    <w:abstractNumId w:val="9"/>
   </w:num>
-  <w:num w:numId="5">
-    <w:abstractNumId w:val="11"/>
+  <w:num w:numId="10">
+    <w:abstractNumId w:val="12"/>
   </w:num>
-  <w:num w:numId="6">
+  <w:num w:numId="11">
+    <w:abstractNumId w:val="2"/>
+  </w:num>
+  <w:num w:numId="12">
     <w:abstractNumId w:val="10"/>
   </w:num>
-  <w:num w:numId="7">
-    <w:abstractNumId w:val="2"/>
+  <w:num w:numId="13">
+    <w:abstractNumId w:val="17"/>
   </w:num>
-  <w:num w:numId="8">
-    <w:abstractNumId w:val="3"/>
+  <w:num w:numId="14">
+    <w:abstractNumId w:val="15"/>
   </w:num>
-  <w:num w:numId="9">
+  <w:num w:numId="15">
     <w:abstractNumId w:val="7"/>
   </w:num>
-  <w:num w:numId="10">
-    <w:abstractNumId w:val="9"/>
-  </w:num>
-  <w:num w:numId="11">
+  <w:num w:numId="16">
     <w:abstractNumId w:val="1"/>
   </w:num>
-  <w:num w:numId="12">
-    <w:abstractNumId w:val="8"/>
+  <w:num w:numId="17">
+    <w:abstractNumId w:val="16"/>
   </w:num>
-  <w:num w:numId="13">
-    <w:abstractNumId w:val="12"/>
+  <w:num w:numId="18">
+    <w:abstractNumId w:val="11"/>
   </w:num>
 </w:numbering>
 </file>
@@ -5794,6 +7726,7 @@
     <w:lsdException w:name="HTML Sample" w:semiHidden="1" w:unhideWhenUsed="1"/>
     <w:lsdException w:name="HTML Typewriter" w:semiHidden="1" w:unhideWhenUsed="1"/>
     <w:lsdException w:name="HTML Variable" w:semiHidden="1" w:unhideWhenUsed="1"/>
+    <w:lsdException w:name="Normal Table" w:semiHidden="1" w:unhideWhenUsed="1"/>
     <w:lsdException w:name="annotation subject" w:semiHidden="1" w:unhideWhenUsed="1"/>
     <w:lsdException w:name="No List" w:semiHidden="1" w:unhideWhenUsed="1"/>
     <w:lsdException w:name="Outline List 1" w:semiHidden="1" w:unhideWhenUsed="1"/>
@@ -5838,6 +7771,7 @@
     <w:lsdException w:name="Table Professional" w:semiHidden="1" w:unhideWhenUsed="1"/>
     <w:lsdException w:name="Table Subtle 1" w:semiHidden="1" w:unhideWhenUsed="1"/>
     <w:lsdException w:name="Table Subtle 2" w:semiHidden="1" w:unhideWhenUsed="1"/>
+    <w:lsdException w:name="Table Web 1" w:semiHidden="1" w:unhideWhenUsed="1"/>
     <w:lsdException w:name="Table Web 2" w:semiHidden="1" w:unhideWhenUsed="1"/>
     <w:lsdException w:name="Table Web 3" w:semiHidden="1" w:unhideWhenUsed="1"/>
     <w:lsdException w:name="Balloon Text" w:semiHidden="1" w:unhideWhenUsed="1"/>

</xml_diff>